<commit_message>
+ About screen change
</commit_message>
<xml_diff>
--- a/기획서.docx
+++ b/기획서.docx
@@ -127,11 +127,6 @@
       </w:r>
     </w:p>
     <w:p>
-      <w:pPr>
-        <w:rPr>
-          <w:rFonts w:hint="eastAsia"/>
-        </w:rPr>
-      </w:pPr>
       <w:r>
         <w:rPr>
           <w:rFonts w:hint="eastAsia"/>
@@ -168,6 +163,11 @@
       </w:r>
     </w:p>
     <w:p>
+      <w:pPr>
+        <w:rPr>
+          <w:rFonts w:hint="eastAsia"/>
+        </w:rPr>
+      </w:pPr>
       <w:r>
         <w:rPr>
           <w:rFonts w:hint="eastAsia"/>
@@ -179,6 +179,12 @@
           <w:rFonts w:hint="eastAsia"/>
         </w:rPr>
         <w:t>각 장소에 진입할 때마다 화면 전환</w:t>
+      </w:r>
+      <w:r>
+        <w:rPr>
+          <w:rFonts w:hint="eastAsia"/>
+        </w:rPr>
+        <w:t xml:space="preserve"> --&gt; 맵의 상하좌우 중앙 끝에 도달했을 때 전환</w:t>
       </w:r>
     </w:p>
     <w:p>
@@ -214,11 +220,6 @@
       </w:r>
     </w:p>
     <w:p>
-      <w:pPr>
-        <w:rPr>
-          <w:rFonts w:hint="eastAsia"/>
-        </w:rPr>
-      </w:pPr>
       <w:r>
         <w:rPr>
           <w:rFonts w:hint="eastAsia"/>
@@ -226,13 +227,7 @@
         <w:t># 게임의 최종 목표는 아직 미정 (프로 선수가 되는 것?)</w:t>
       </w:r>
     </w:p>
-    <w:p>
-      <w:pPr>
-        <w:rPr>
-          <w:rFonts w:hint="eastAsia"/>
-        </w:rPr>
-      </w:pPr>
-    </w:p>
+    <w:p/>
     <w:p>
       <w:pPr>
         <w:rPr>

</xml_diff>

<commit_message>
add bed in map_2
</commit_message>
<xml_diff>
--- a/기획서.docx
+++ b/기획서.docx
@@ -3,11 +3,19 @@
 <w:document xmlns:wpc="http://schemas.microsoft.com/office/word/2010/wordprocessingCanvas" xmlns:cx="http://schemas.microsoft.com/office/drawing/2014/chartex" xmlns:cx1="http://schemas.microsoft.com/office/drawing/2015/9/8/chartex" xmlns:cx2="http://schemas.microsoft.com/office/drawing/2015/10/21/chartex" xmlns:cx3="http://schemas.microsoft.com/office/drawing/2016/5/9/chartex" xmlns:cx4="http://schemas.microsoft.com/office/drawing/2016/5/10/chartex" xmlns:cx5="http://schemas.microsoft.com/office/drawing/2016/5/11/chartex" xmlns:cx6="http://schemas.microsoft.com/office/drawing/2016/5/12/chartex" xmlns:cx7="http://schemas.microsoft.com/office/drawing/2016/5/13/chartex" xmlns:cx8="http://schemas.microsoft.com/office/drawing/2016/5/14/chartex" xmlns:mc="http://schemas.openxmlformats.org/markup-compatibility/2006" xmlns:aink="http://schemas.microsoft.com/office/drawing/2016/ink" xmlns:am3d="http://schemas.microsoft.com/office/drawing/2017/model3d" xmlns:o="urn:schemas-microsoft-com:office:office" xmlns:oel="http://schemas.microsoft.com/office/2019/extlst" xmlns:r="http://schemas.openxmlformats.org/officeDocument/2006/relationships" xmlns:m="http://schemas.openxmlformats.org/officeDocument/2006/math" xmlns:v="urn:schemas-microsoft-com:vml" xmlns:wp14="http://schemas.microsoft.com/office/word/2010/wordprocessingDrawing" xmlns:wp="http://schemas.openxmlformats.org/drawingml/2006/wordprocessingDrawing" xmlns:w10="urn:schemas-microsoft-com:office:word" xmlns:w="http://schemas.openxmlformats.org/wordprocessingml/2006/main" xmlns:w14="http://schemas.microsoft.com/office/word/2010/wordml" xmlns:w15="http://schemas.microsoft.com/office/word/2012/wordml" xmlns:w16cex="http://schemas.microsoft.com/office/word/2018/wordml/cex" xmlns:w16cid="http://schemas.microsoft.com/office/word/2016/wordml/cid" xmlns:w16="http://schemas.microsoft.com/office/word/2018/wordml" xmlns:w16du="http://schemas.microsoft.com/office/word/2023/wordml/word16du" xmlns:w16sdtdh="http://schemas.microsoft.com/office/word/2020/wordml/sdtdatahash" xmlns:w16se="http://schemas.microsoft.com/office/word/2015/wordml/symex" xmlns:wpg="http://schemas.microsoft.com/office/word/2010/wordprocessingGroup" xmlns:wpi="http://schemas.microsoft.com/office/word/2010/wordprocessingInk" xmlns:wne="http://schemas.microsoft.com/office/word/2006/wordml" xmlns:wps="http://schemas.microsoft.com/office/word/2010/wordprocessingShape" mc:Ignorable="w14 w15 w16se w16cid w16 w16cex w16sdtdh w16du wp14">
   <w:body>
     <w:p>
-      <w:r>
-        <w:rPr>
-          <w:rFonts w:hint="eastAsia"/>
-        </w:rPr>
-        <w:t xml:space="preserve">게임명: TU 24 </w:t>
+      <w:proofErr w:type="spellStart"/>
+      <w:r>
+        <w:rPr>
+          <w:rFonts w:hint="eastAsia"/>
+        </w:rPr>
+        <w:t>게임명</w:t>
+      </w:r>
+      <w:proofErr w:type="spellEnd"/>
+      <w:r>
+        <w:rPr>
+          <w:rFonts w:hint="eastAsia"/>
+        </w:rPr>
+        <w:t xml:space="preserve">: TU 24 </w:t>
       </w:r>
       <w:r>
         <w:rPr>
@@ -39,7 +47,21 @@
         <w:rPr>
           <w:rFonts w:hint="eastAsia"/>
         </w:rPr>
-        <w:t>장르: 시뮬레이션 게임 (인디 게임)</w:t>
+        <w:t>장르: 시뮬레이션 게임 (</w:t>
+      </w:r>
+      <w:proofErr w:type="spellStart"/>
+      <w:r>
+        <w:rPr>
+          <w:rFonts w:hint="eastAsia"/>
+        </w:rPr>
+        <w:t>인디</w:t>
+      </w:r>
+      <w:proofErr w:type="spellEnd"/>
+      <w:r>
+        <w:rPr>
+          <w:rFonts w:hint="eastAsia"/>
+        </w:rPr>
+        <w:t xml:space="preserve"> 게임)</w:t>
       </w:r>
     </w:p>
     <w:p/>
@@ -191,7 +213,21 @@
         <w:rPr>
           <w:rFonts w:hint="eastAsia"/>
         </w:rPr>
-        <w:t xml:space="preserve"> --&gt; 맵의 상하좌우 중앙 끝에 도달했을 때 전환</w:t>
+        <w:t xml:space="preserve"> --&gt; </w:t>
+      </w:r>
+      <w:proofErr w:type="spellStart"/>
+      <w:r>
+        <w:rPr>
+          <w:rFonts w:hint="eastAsia"/>
+        </w:rPr>
+        <w:t>맵의</w:t>
+      </w:r>
+      <w:proofErr w:type="spellEnd"/>
+      <w:r>
+        <w:rPr>
+          <w:rFonts w:hint="eastAsia"/>
+        </w:rPr>
+        <w:t xml:space="preserve"> 상하좌우 중앙 끝에 도달했을 때 전환</w:t>
       </w:r>
     </w:p>
     <w:p>
@@ -863,6 +899,229 @@
       </w:tr>
     </w:tbl>
     <w:p/>
+    <w:p/>
+    <w:p/>
+    <w:p>
+      <w:r>
+        <w:rPr>
+          <w:rFonts w:hint="eastAsia"/>
+        </w:rPr>
+        <w:lastRenderedPageBreak/>
+        <w:t>&lt;선수 속성&gt;</w:t>
+      </w:r>
+    </w:p>
+    <w:p>
+      <w:r>
+        <w:rPr>
+          <w:rFonts w:hint="eastAsia"/>
+        </w:rPr>
+        <w:t>- Condition</w:t>
+      </w:r>
+    </w:p>
+    <w:p>
+      <w:r>
+        <w:rPr>
+          <w:rFonts w:hint="eastAsia"/>
+        </w:rPr>
+        <w:t>-</w:t>
+      </w:r>
+      <w:r>
+        <w:rPr>
+          <w:rFonts w:hint="eastAsia"/>
+        </w:rPr>
+        <w:t xml:space="preserve"> </w:t>
+      </w:r>
+      <w:r>
+        <w:rPr>
+          <w:rFonts w:hint="eastAsia"/>
+        </w:rPr>
+        <w:t>평판 (인지도)</w:t>
+      </w:r>
+    </w:p>
+    <w:p>
+      <w:r>
+        <w:rPr>
+          <w:rFonts w:hint="eastAsia"/>
+        </w:rPr>
+        <w:t>- Hunger</w:t>
+      </w:r>
+    </w:p>
+    <w:p>
+      <w:pPr>
+        <w:rPr>
+          <w:rFonts w:hint="eastAsia"/>
+        </w:rPr>
+      </w:pPr>
+      <w:r>
+        <w:rPr>
+          <w:rFonts w:hint="eastAsia"/>
+        </w:rPr>
+        <w:t xml:space="preserve">- </w:t>
+      </w:r>
+    </w:p>
+    <w:p/>
+    <w:p>
+      <w:r>
+        <w:rPr>
+          <w:rFonts w:hint="eastAsia"/>
+        </w:rPr>
+        <w:t xml:space="preserve">&lt;map_2 </w:t>
+      </w:r>
+      <w:r>
+        <w:t>–</w:t>
+      </w:r>
+      <w:r>
+        <w:rPr>
+          <w:rFonts w:hint="eastAsia"/>
+        </w:rPr>
+        <w:t xml:space="preserve"> house&gt;</w:t>
+      </w:r>
+    </w:p>
+    <w:p>
+      <w:r>
+        <w:rPr>
+          <w:rFonts w:hint="eastAsia"/>
+        </w:rPr>
+        <w:t xml:space="preserve">- bed와 충돌 시 </w:t>
+      </w:r>
+      <w:proofErr w:type="spellStart"/>
+      <w:r>
+        <w:rPr>
+          <w:rFonts w:hint="eastAsia"/>
+        </w:rPr>
+        <w:t>랜덤한</w:t>
+      </w:r>
+      <w:proofErr w:type="spellEnd"/>
+      <w:r>
+        <w:rPr>
+          <w:rFonts w:hint="eastAsia"/>
+        </w:rPr>
+        <w:t xml:space="preserve"> 확률로 </w:t>
+      </w:r>
+      <w:r>
+        <w:rPr>
+          <w:rFonts w:hint="eastAsia"/>
+        </w:rPr>
+        <w:t>컨디션</w:t>
+      </w:r>
+      <w:r>
+        <w:rPr>
+          <w:rFonts w:hint="eastAsia"/>
+        </w:rPr>
+        <w:t xml:space="preserve"> </w:t>
+      </w:r>
+      <w:r>
+        <w:rPr>
+          <w:rFonts w:hint="eastAsia"/>
+        </w:rPr>
+        <w:t>회복</w:t>
+      </w:r>
+    </w:p>
+    <w:p>
+      <w:r>
+        <w:rPr>
+          <w:rFonts w:hint="eastAsia"/>
+        </w:rPr>
+        <w:t xml:space="preserve">- </w:t>
+      </w:r>
+      <w:r>
+        <w:rPr>
+          <w:rFonts w:hint="eastAsia"/>
+        </w:rPr>
+        <w:t>냉장고 충돌 시 Hunger 회복</w:t>
+      </w:r>
+    </w:p>
+    <w:p/>
+    <w:p>
+      <w:r>
+        <w:rPr>
+          <w:rFonts w:hint="eastAsia"/>
+        </w:rPr>
+        <w:t xml:space="preserve">&lt;map_3 </w:t>
+      </w:r>
+      <w:r>
+        <w:t>–</w:t>
+      </w:r>
+      <w:r>
+        <w:rPr>
+          <w:rFonts w:hint="eastAsia"/>
+        </w:rPr>
+        <w:t xml:space="preserve"> stadium&gt;</w:t>
+      </w:r>
+    </w:p>
+    <w:p>
+      <w:r>
+        <w:rPr>
+          <w:rFonts w:hint="eastAsia"/>
+        </w:rPr>
+        <w:t xml:space="preserve">- </w:t>
+      </w:r>
+      <w:proofErr w:type="spellStart"/>
+      <w:r>
+        <w:rPr>
+          <w:rFonts w:hint="eastAsia"/>
+        </w:rPr>
+        <w:t>fire_ball</w:t>
+      </w:r>
+      <w:proofErr w:type="spellEnd"/>
+      <w:r>
+        <w:rPr>
+          <w:rFonts w:hint="eastAsia"/>
+        </w:rPr>
+        <w:t xml:space="preserve"> game (골대 안으로 공 넣기) (표적 맞추기)</w:t>
+      </w:r>
+    </w:p>
+    <w:p/>
+    <w:p>
+      <w:r>
+        <w:rPr>
+          <w:rFonts w:hint="eastAsia"/>
+        </w:rPr>
+        <w:t xml:space="preserve">&lt;map_4 </w:t>
+      </w:r>
+      <w:r>
+        <w:t>–</w:t>
+      </w:r>
+      <w:r>
+        <w:rPr>
+          <w:rFonts w:hint="eastAsia"/>
+        </w:rPr>
+        <w:t xml:space="preserve"> fitness center&gt;</w:t>
+      </w:r>
+    </w:p>
+    <w:p>
+      <w:r>
+        <w:rPr>
+          <w:rFonts w:hint="eastAsia"/>
+        </w:rPr>
+        <w:t>- 여러가지 운동 기구에 어울리는 게임 구현</w:t>
+      </w:r>
+    </w:p>
+    <w:p/>
+    <w:p>
+      <w:r>
+        <w:rPr>
+          <w:rFonts w:hint="eastAsia"/>
+        </w:rPr>
+        <w:t xml:space="preserve">&lt;map_5 </w:t>
+      </w:r>
+      <w:r>
+        <w:t>–</w:t>
+      </w:r>
+      <w:r>
+        <w:rPr>
+          <w:rFonts w:hint="eastAsia"/>
+        </w:rPr>
+        <w:t xml:space="preserve"> press conference room&gt;</w:t>
+      </w:r>
+    </w:p>
+    <w:p>
+      <w:pPr>
+        <w:rPr>
+          <w:rFonts w:hint="eastAsia"/>
+        </w:rPr>
+      </w:pPr>
+    </w:p>
     <w:sectPr>
       <w:headerReference w:type="default" r:id="rId7"/>
       <w:pgSz w:w="11906" w:h="16838"/>

</xml_diff>

<commit_message>
add refrigerator & edit pos.
</commit_message>
<xml_diff>
--- a/기획서.docx
+++ b/기획서.docx
@@ -947,11 +947,6 @@
       </w:r>
     </w:p>
     <w:p>
-      <w:pPr>
-        <w:rPr>
-          <w:rFonts w:hint="eastAsia"/>
-        </w:rPr>
-      </w:pPr>
       <w:r>
         <w:rPr>
           <w:rFonts w:hint="eastAsia"/>
@@ -978,6 +973,19 @@
       </w:r>
     </w:p>
     <w:p>
+      <w:pPr>
+        <w:rPr>
+          <w:rFonts w:hint="eastAsia"/>
+        </w:rPr>
+      </w:pPr>
+      <w:r>
+        <w:rPr>
+          <w:rFonts w:hint="eastAsia"/>
+        </w:rPr>
+        <w:t>- 충돌 객체: bed, 냉장고</w:t>
+      </w:r>
+    </w:p>
+    <w:p>
       <w:r>
         <w:rPr>
           <w:rFonts w:hint="eastAsia"/>
@@ -1115,13 +1123,7 @@
         <w:t xml:space="preserve"> press conference room&gt;</w:t>
       </w:r>
     </w:p>
-    <w:p>
-      <w:pPr>
-        <w:rPr>
-          <w:rFonts w:hint="eastAsia"/>
-        </w:rPr>
-      </w:pPr>
-    </w:p>
+    <w:p/>
     <w:sectPr>
       <w:headerReference w:type="default" r:id="rId7"/>
       <w:pgSz w:w="11906" w:h="16838"/>

</xml_diff>

<commit_message>
add goal-post in map_3 & boy - hearts
</commit_message>
<xml_diff>
--- a/기획서.docx
+++ b/기획서.docx
@@ -3,19 +3,11 @@
 <w:document xmlns:wpc="http://schemas.microsoft.com/office/word/2010/wordprocessingCanvas" xmlns:cx="http://schemas.microsoft.com/office/drawing/2014/chartex" xmlns:cx1="http://schemas.microsoft.com/office/drawing/2015/9/8/chartex" xmlns:cx2="http://schemas.microsoft.com/office/drawing/2015/10/21/chartex" xmlns:cx3="http://schemas.microsoft.com/office/drawing/2016/5/9/chartex" xmlns:cx4="http://schemas.microsoft.com/office/drawing/2016/5/10/chartex" xmlns:cx5="http://schemas.microsoft.com/office/drawing/2016/5/11/chartex" xmlns:cx6="http://schemas.microsoft.com/office/drawing/2016/5/12/chartex" xmlns:cx7="http://schemas.microsoft.com/office/drawing/2016/5/13/chartex" xmlns:cx8="http://schemas.microsoft.com/office/drawing/2016/5/14/chartex" xmlns:mc="http://schemas.openxmlformats.org/markup-compatibility/2006" xmlns:aink="http://schemas.microsoft.com/office/drawing/2016/ink" xmlns:am3d="http://schemas.microsoft.com/office/drawing/2017/model3d" xmlns:o="urn:schemas-microsoft-com:office:office" xmlns:oel="http://schemas.microsoft.com/office/2019/extlst" xmlns:r="http://schemas.openxmlformats.org/officeDocument/2006/relationships" xmlns:m="http://schemas.openxmlformats.org/officeDocument/2006/math" xmlns:v="urn:schemas-microsoft-com:vml" xmlns:wp14="http://schemas.microsoft.com/office/word/2010/wordprocessingDrawing" xmlns:wp="http://schemas.openxmlformats.org/drawingml/2006/wordprocessingDrawing" xmlns:w10="urn:schemas-microsoft-com:office:word" xmlns:w="http://schemas.openxmlformats.org/wordprocessingml/2006/main" xmlns:w14="http://schemas.microsoft.com/office/word/2010/wordml" xmlns:w15="http://schemas.microsoft.com/office/word/2012/wordml" xmlns:w16cex="http://schemas.microsoft.com/office/word/2018/wordml/cex" xmlns:w16cid="http://schemas.microsoft.com/office/word/2016/wordml/cid" xmlns:w16="http://schemas.microsoft.com/office/word/2018/wordml" xmlns:w16du="http://schemas.microsoft.com/office/word/2023/wordml/word16du" xmlns:w16sdtdh="http://schemas.microsoft.com/office/word/2020/wordml/sdtdatahash" xmlns:w16se="http://schemas.microsoft.com/office/word/2015/wordml/symex" xmlns:wpg="http://schemas.microsoft.com/office/word/2010/wordprocessingGroup" xmlns:wpi="http://schemas.microsoft.com/office/word/2010/wordprocessingInk" xmlns:wne="http://schemas.microsoft.com/office/word/2006/wordml" xmlns:wps="http://schemas.microsoft.com/office/word/2010/wordprocessingShape" mc:Ignorable="w14 w15 w16se w16cid w16 w16cex w16sdtdh w16du wp14">
   <w:body>
     <w:p>
-      <w:proofErr w:type="spellStart"/>
-      <w:r>
-        <w:rPr>
-          <w:rFonts w:hint="eastAsia"/>
-        </w:rPr>
-        <w:t>게임명</w:t>
-      </w:r>
-      <w:proofErr w:type="spellEnd"/>
-      <w:r>
-        <w:rPr>
-          <w:rFonts w:hint="eastAsia"/>
-        </w:rPr>
-        <w:t xml:space="preserve">: TU 24 </w:t>
+      <w:r>
+        <w:rPr>
+          <w:rFonts w:hint="eastAsia"/>
+        </w:rPr>
+        <w:t xml:space="preserve">게임명: TU 24 </w:t>
       </w:r>
       <w:r>
         <w:rPr>
@@ -47,21 +39,7 @@
         <w:rPr>
           <w:rFonts w:hint="eastAsia"/>
         </w:rPr>
-        <w:t>장르: 시뮬레이션 게임 (</w:t>
-      </w:r>
-      <w:proofErr w:type="spellStart"/>
-      <w:r>
-        <w:rPr>
-          <w:rFonts w:hint="eastAsia"/>
-        </w:rPr>
-        <w:t>인디</w:t>
-      </w:r>
-      <w:proofErr w:type="spellEnd"/>
-      <w:r>
-        <w:rPr>
-          <w:rFonts w:hint="eastAsia"/>
-        </w:rPr>
-        <w:t xml:space="preserve"> 게임)</w:t>
+        <w:t>장르: 시뮬레이션 게임 (인디 게임)</w:t>
       </w:r>
     </w:p>
     <w:p/>
@@ -213,21 +191,7 @@
         <w:rPr>
           <w:rFonts w:hint="eastAsia"/>
         </w:rPr>
-        <w:t xml:space="preserve"> --&gt; </w:t>
-      </w:r>
-      <w:proofErr w:type="spellStart"/>
-      <w:r>
-        <w:rPr>
-          <w:rFonts w:hint="eastAsia"/>
-        </w:rPr>
-        <w:t>맵의</w:t>
-      </w:r>
-      <w:proofErr w:type="spellEnd"/>
-      <w:r>
-        <w:rPr>
-          <w:rFonts w:hint="eastAsia"/>
-        </w:rPr>
-        <w:t xml:space="preserve"> 상하좌우 중앙 끝에 도달했을 때 전환</w:t>
+        <w:t xml:space="preserve"> --&gt; 맵의 상하좌우 중앙 끝에 도달했을 때 전환</w:t>
       </w:r>
     </w:p>
     <w:p>
@@ -947,12 +911,29 @@
       </w:r>
     </w:p>
     <w:p>
+      <w:pPr>
+        <w:rPr>
+          <w:rFonts w:hint="eastAsia"/>
+        </w:rPr>
+      </w:pPr>
       <w:r>
         <w:rPr>
           <w:rFonts w:hint="eastAsia"/>
         </w:rPr>
         <w:t xml:space="preserve">- </w:t>
       </w:r>
+      <w:r>
+        <w:rPr>
+          <w:rFonts w:hint="eastAsia"/>
+        </w:rPr>
+        <w:t>호감도</w:t>
+      </w:r>
+      <w:r>
+        <w:rPr>
+          <w:rFonts w:hint="eastAsia"/>
+        </w:rPr>
+        <w:t xml:space="preserve"> (Heart)</w:t>
+      </w:r>
     </w:p>
     <w:p/>
     <w:p>
@@ -984,6 +965,12 @@
         </w:rPr>
         <w:t>- 충돌 객체: bed, 냉장고</w:t>
       </w:r>
+      <w:r>
+        <w:rPr>
+          <w:rFonts w:hint="eastAsia"/>
+        </w:rPr>
+        <w:t xml:space="preserve">, </w:t>
+      </w:r>
     </w:p>
     <w:p>
       <w:r>
@@ -992,19 +979,11 @@
         </w:rPr>
         <w:t xml:space="preserve">- bed와 충돌 시 </w:t>
       </w:r>
-      <w:proofErr w:type="spellStart"/>
-      <w:r>
-        <w:rPr>
-          <w:rFonts w:hint="eastAsia"/>
-        </w:rPr>
-        <w:t>랜덤한</w:t>
-      </w:r>
-      <w:proofErr w:type="spellEnd"/>
-      <w:r>
-        <w:rPr>
-          <w:rFonts w:hint="eastAsia"/>
-        </w:rPr>
-        <w:t xml:space="preserve"> 확률로 </w:t>
+      <w:r>
+        <w:rPr>
+          <w:rFonts w:hint="eastAsia"/>
+        </w:rPr>
+        <w:t xml:space="preserve">랜덤한 확률로 </w:t>
       </w:r>
       <w:r>
         <w:rPr>
@@ -1062,50 +1041,92 @@
         <w:rPr>
           <w:rFonts w:hint="eastAsia"/>
         </w:rPr>
+        <w:t>- fire_ball game (골대 안으로 공 넣기) (표적 맞추기</w:t>
+      </w:r>
+      <w:r>
+        <w:rPr>
+          <w:rFonts w:hint="eastAsia"/>
+        </w:rPr>
+        <w:t>)</w:t>
+      </w:r>
+    </w:p>
+    <w:p>
+      <w:pPr>
+        <w:rPr>
+          <w:rFonts w:hint="eastAsia"/>
+        </w:rPr>
+      </w:pPr>
+      <w:r>
+        <w:rPr>
+          <w:rFonts w:hint="eastAsia"/>
+        </w:rPr>
+        <w:t>- 선수들과 대화 (호감도 조절)</w:t>
+      </w:r>
+    </w:p>
+    <w:p/>
+    <w:p>
+      <w:r>
+        <w:rPr>
+          <w:rFonts w:hint="eastAsia"/>
+        </w:rPr>
+        <w:t xml:space="preserve">&lt;map_4 </w:t>
+      </w:r>
+      <w:r>
+        <w:t>–</w:t>
+      </w:r>
+      <w:r>
+        <w:rPr>
+          <w:rFonts w:hint="eastAsia"/>
+        </w:rPr>
+        <w:t xml:space="preserve"> fitness center&gt;</w:t>
+      </w:r>
+    </w:p>
+    <w:p>
+      <w:r>
+        <w:rPr>
+          <w:rFonts w:hint="eastAsia"/>
+        </w:rPr>
+        <w:t>- 여러가지 운동 기구에 어울리는 게임 구현</w:t>
+      </w:r>
+    </w:p>
+    <w:p>
+      <w:r>
+        <w:rPr>
+          <w:rFonts w:hint="eastAsia"/>
+        </w:rPr>
+        <w:t xml:space="preserve">- 고깔 </w:t>
+      </w:r>
+      <w:r>
+        <w:t>–</w:t>
+      </w:r>
+      <w:r>
+        <w:rPr>
+          <w:rFonts w:hint="eastAsia"/>
+        </w:rPr>
+        <w:t xml:space="preserve"> 제한 시간 내에 빨리 지그재그 통과하기</w:t>
+      </w:r>
+    </w:p>
+    <w:p>
+      <w:r>
+        <w:rPr>
+          <w:rFonts w:hint="eastAsia"/>
+        </w:rPr>
         <w:t xml:space="preserve">- </w:t>
       </w:r>
-      <w:proofErr w:type="spellStart"/>
-      <w:r>
-        <w:rPr>
-          <w:rFonts w:hint="eastAsia"/>
-        </w:rPr>
-        <w:t>fire_ball</w:t>
-      </w:r>
-      <w:proofErr w:type="spellEnd"/>
-      <w:r>
-        <w:rPr>
-          <w:rFonts w:hint="eastAsia"/>
-        </w:rPr>
-        <w:t xml:space="preserve"> game (골대 안으로 공 넣기) (표적 맞추기)</w:t>
-      </w:r>
-    </w:p>
-    <w:p/>
-    <w:p>
-      <w:r>
-        <w:rPr>
-          <w:rFonts w:hint="eastAsia"/>
-        </w:rPr>
-        <w:t xml:space="preserve">&lt;map_4 </w:t>
-      </w:r>
-      <w:r>
-        <w:t>–</w:t>
-      </w:r>
-      <w:r>
-        <w:rPr>
-          <w:rFonts w:hint="eastAsia"/>
-        </w:rPr>
-        <w:t xml:space="preserve"> fitness center&gt;</w:t>
-      </w:r>
-    </w:p>
-    <w:p>
-      <w:r>
-        <w:rPr>
-          <w:rFonts w:hint="eastAsia"/>
-        </w:rPr>
-        <w:t>- 여러가지 운동 기구에 어울리는 게임 구현</w:t>
-      </w:r>
-    </w:p>
-    <w:p/>
+      <w:r>
+        <w:rPr>
+          <w:rFonts w:hint="eastAsia"/>
+        </w:rPr>
+        <w:t>떨어지는 공들 받기 (제대로 된 공만)</w:t>
+      </w:r>
+    </w:p>
+    <w:p>
+      <w:pPr>
+        <w:rPr>
+          <w:rFonts w:hint="eastAsia"/>
+        </w:rPr>
+      </w:pPr>
+    </w:p>
     <w:p>
       <w:r>
         <w:rPr>

</xml_diff>

<commit_message>
making mini game & add overall
</commit_message>
<xml_diff>
--- a/기획서.docx
+++ b/기획서.docx
@@ -551,7 +551,19 @@
               <w:rPr>
                 <w:rFonts w:hint="eastAsia"/>
               </w:rPr>
-              <w:t>캐릭터 숙소 구현 (캐릭터 컨디션 회복)</w:t>
+              <w:t xml:space="preserve">캐릭터 숙소 구현 (캐릭터 </w:t>
+            </w:r>
+            <w:r>
+              <w:rPr>
+                <w:rFonts w:hint="eastAsia"/>
+              </w:rPr>
+              <w:t>속성</w:t>
+            </w:r>
+            <w:r>
+              <w:rPr>
+                <w:rFonts w:hint="eastAsia"/>
+              </w:rPr>
+              <w:t xml:space="preserve"> 회복)</w:t>
             </w:r>
           </w:p>
         </w:tc>
@@ -612,7 +624,19 @@
               <w:rPr>
                 <w:rFonts w:hint="eastAsia"/>
               </w:rPr>
-              <w:t>트레이닝 센터 컨텐츠 구현 (캐릭터 능력치 상승)</w:t>
+              <w:t xml:space="preserve">트레이닝 센터 컨텐츠 구현 (캐릭터 </w:t>
+            </w:r>
+            <w:r>
+              <w:rPr>
+                <w:rFonts w:hint="eastAsia"/>
+              </w:rPr>
+              <w:t>속성</w:t>
+            </w:r>
+            <w:r>
+              <w:rPr>
+                <w:rFonts w:hint="eastAsia"/>
+              </w:rPr>
+              <w:t xml:space="preserve"> 상승)</w:t>
             </w:r>
           </w:p>
         </w:tc>
@@ -911,11 +935,6 @@
       </w:r>
     </w:p>
     <w:p>
-      <w:pPr>
-        <w:rPr>
-          <w:rFonts w:hint="eastAsia"/>
-        </w:rPr>
-      </w:pPr>
       <w:r>
         <w:rPr>
           <w:rFonts w:hint="eastAsia"/>
@@ -954,11 +973,6 @@
       </w:r>
     </w:p>
     <w:p>
-      <w:pPr>
-        <w:rPr>
-          <w:rFonts w:hint="eastAsia"/>
-        </w:rPr>
-      </w:pPr>
       <w:r>
         <w:rPr>
           <w:rFonts w:hint="eastAsia"/>
@@ -1051,11 +1065,6 @@
       </w:r>
     </w:p>
     <w:p>
-      <w:pPr>
-        <w:rPr>
-          <w:rFonts w:hint="eastAsia"/>
-        </w:rPr>
-      </w:pPr>
       <w:r>
         <w:rPr>
           <w:rFonts w:hint="eastAsia"/>
@@ -1120,13 +1129,7 @@
         <w:t>떨어지는 공들 받기 (제대로 된 공만)</w:t>
       </w:r>
     </w:p>
-    <w:p>
-      <w:pPr>
-        <w:rPr>
-          <w:rFonts w:hint="eastAsia"/>
-        </w:rPr>
-      </w:pPr>
-    </w:p>
+    <w:p/>
     <w:p>
       <w:r>
         <w:rPr>

</xml_diff>